<commit_message>
edited readme file and added intruction for diffrent data set
</commit_message>
<xml_diff>
--- a/Document.docx
+++ b/Document.docx
@@ -451,25 +451,63 @@
       <w:pPr>
         <w:rPr>
           <w:rFonts w:ascii="Cambria" w:hAnsi="Cambria"/>
-          <w:b/>
-          <w:bCs/>
           <w:sz w:val="28"/>
           <w:szCs w:val="28"/>
           <w:lang w:val="en-IN"/>
         </w:rPr>
       </w:pPr>
-    </w:p>
-    <w:p>
-      <w:pPr>
-        <w:rPr>
-          <w:rFonts w:ascii="Cambria" w:hAnsi="Cambria"/>
-          <w:b/>
-          <w:bCs/>
+      <w:r>
+        <w:rPr>
+          <w:rFonts w:ascii="Cambria" w:hAnsi="Cambria"/>
           <w:sz w:val="28"/>
           <w:szCs w:val="28"/>
           <w:lang w:val="en-IN"/>
         </w:rPr>
-      </w:pPr>
+        <w:t>Please comment out line no. 13 for testing on ValidationDataset.csv,</w:t>
+      </w:r>
+    </w:p>
+    <w:p>
+      <w:pPr>
+        <w:rPr>
+          <w:rFonts w:ascii="Cambria" w:hAnsi="Cambria"/>
+          <w:b/>
+          <w:bCs/>
+          <w:sz w:val="28"/>
+          <w:szCs w:val="28"/>
+          <w:lang w:val="en-IN"/>
+        </w:rPr>
+      </w:pPr>
+      <w:r>
+        <w:rPr>
+          <w:rFonts w:ascii="Cambria" w:hAnsi="Cambria"/>
+          <w:sz w:val="28"/>
+          <w:szCs w:val="28"/>
+          <w:lang w:val="en-IN"/>
+        </w:rPr>
+        <w:t xml:space="preserve">And comment in 14 for same, if want to test on TestDataset.csv please do not remove anything from </w:t>
+      </w:r>
+      <w:r>
+        <w:rPr>
+          <w:rFonts w:ascii="Cambria" w:hAnsi="Cambria"/>
+          <w:b/>
+          <w:bCs/>
+          <w:sz w:val="28"/>
+          <w:szCs w:val="28"/>
+          <w:lang w:val="en-IN"/>
+        </w:rPr>
+        <w:t>PA2-1.11_Validation.py</w:t>
+      </w:r>
+      <w:r>
+        <w:rPr>
+          <w:rFonts w:ascii="Cambria" w:hAnsi="Cambria"/>
+          <w:b/>
+          <w:bCs/>
+          <w:sz w:val="28"/>
+          <w:szCs w:val="28"/>
+          <w:lang w:val="en-IN"/>
+        </w:rPr>
+        <w:t xml:space="preserve"> </w:t>
+      </w:r>
     </w:p>
     <w:p>
       <w:pPr>

</xml_diff>